<commit_message>
Added homeworks for SQA and team work assignements for first two weeks.
</commit_message>
<xml_diff>
--- a/QA/FundamentalTestProcessAndTestLevelsAndTypes/HW_Fundamental Test Process and Test Levels and Types.docx
+++ b/QA/FundamentalTestProcessAndTestLevelsAndTypes/HW_Fundamental Test Process and Test Levels and Types.docx
@@ -7,8 +7,6 @@
         <w:pStyle w:val="Heading1"/>
         <w:jc w:val="center"/>
       </w:pPr>
-      <w:bookmarkStart w:id="0" w:name="_GoBack"/>
-      <w:bookmarkEnd w:id="0"/>
       <w:r>
         <w:t>Fundamental Test Process</w:t>
       </w:r>
@@ -470,8 +468,18 @@
                                   <w:jc w:val="center"/>
                                 </w:pPr>
                                 <w:r>
-                                  <w:t>7. Independence</w:t>
+                                  <w:t>7. Metrics</w:t>
                                 </w:r>
+                              </w:p>
+                              <w:p>
+                                <w:pPr>
+                                  <w:jc w:val="center"/>
+                                  <w:rPr>
+                                    <w:lang w:val="bg-BG"/>
+                                  </w:rPr>
+                                </w:pPr>
+                                <w:bookmarkStart w:id="0" w:name="_GoBack"/>
+                                <w:bookmarkEnd w:id="0"/>
                               </w:p>
                             </w:txbxContent>
                           </wps:txbx>
@@ -882,8 +890,18 @@
                             <w:jc w:val="center"/>
                           </w:pPr>
                           <w:r>
-                            <w:t>7. Independence</w:t>
+                            <w:t>7. Metrics</w:t>
                           </w:r>
+                        </w:p>
+                        <w:p>
+                          <w:pPr>
+                            <w:jc w:val="center"/>
+                            <w:rPr>
+                              <w:lang w:val="bg-BG"/>
+                            </w:rPr>
+                          </w:pPr>
+                          <w:bookmarkStart w:id="1" w:name="_GoBack"/>
+                          <w:bookmarkEnd w:id="1"/>
                         </w:p>
                       </w:txbxContent>
                     </v:textbox>
@@ -2062,7 +2080,7 @@
                 <w:sz w:val="24"/>
                 <w:szCs w:val="24"/>
               </w:rPr>
-              <w:t>Regression</w:t>
+              <w:t xml:space="preserve">Risk-based </w:t>
             </w:r>
           </w:p>
         </w:tc>
@@ -2120,6 +2138,13 @@
                 <w:szCs w:val="24"/>
               </w:rPr>
             </w:pPr>
+            <w:r>
+              <w:rPr>
+                <w:sz w:val="24"/>
+                <w:szCs w:val="24"/>
+              </w:rPr>
+              <w:t xml:space="preserve">Non-functional </w:t>
+            </w:r>
           </w:p>
         </w:tc>
       </w:tr>
@@ -2163,6 +2188,13 @@
                 <w:szCs w:val="24"/>
               </w:rPr>
             </w:pPr>
+            <w:r>
+              <w:rPr>
+                <w:sz w:val="24"/>
+                <w:szCs w:val="24"/>
+              </w:rPr>
+              <w:t>Re-test</w:t>
+            </w:r>
           </w:p>
         </w:tc>
       </w:tr>
@@ -2219,6 +2251,13 @@
                 <w:szCs w:val="24"/>
               </w:rPr>
             </w:pPr>
+            <w:r>
+              <w:rPr>
+                <w:sz w:val="24"/>
+                <w:szCs w:val="24"/>
+              </w:rPr>
+              <w:t>Structural</w:t>
+            </w:r>
           </w:p>
         </w:tc>
       </w:tr>
@@ -2262,6 +2301,13 @@
                 <w:szCs w:val="24"/>
               </w:rPr>
             </w:pPr>
+            <w:r>
+              <w:rPr>
+                <w:sz w:val="24"/>
+                <w:szCs w:val="24"/>
+              </w:rPr>
+              <w:t>Regression</w:t>
+            </w:r>
           </w:p>
         </w:tc>
       </w:tr>
@@ -8543,31 +8589,31 @@
     </dgm:pt>
   </dgm:ptLst>
   <dgm:cxnLst>
-    <dgm:cxn modelId="{7C4BF6C4-737E-4672-9211-53C942905E5C}" type="presOf" srcId="{DBA0D445-B7FF-46EB-BB80-FE9AFF7315BF}" destId="{B5B9BC8B-297E-4427-BDF8-44E5648E2D74}" srcOrd="0" destOrd="0" presId="urn:microsoft.com/office/officeart/2005/8/layout/pyramid1"/>
     <dgm:cxn modelId="{7EE850F2-44C0-4220-ADDC-182BB9B40D36}" srcId="{DBA0D445-B7FF-46EB-BB80-FE9AFF7315BF}" destId="{869552E5-AB86-47FA-AD21-7EFDF4C0F7EA}" srcOrd="3" destOrd="0" parTransId="{9007B6BF-443A-4B98-A15E-83956F8C2BEC}" sibTransId="{C5B60AEC-1DE1-4529-86B6-AE3FEB6A448C}"/>
-    <dgm:cxn modelId="{B8DFE8BA-2755-402C-86FA-8101F7A09296}" type="presOf" srcId="{2CDD0FC9-F446-43B1-B5FD-686E8E0522DA}" destId="{216CA897-A821-43D9-BF6F-DFBE1E416B7A}" srcOrd="1" destOrd="0" presId="urn:microsoft.com/office/officeart/2005/8/layout/pyramid1"/>
-    <dgm:cxn modelId="{7DE189FE-EA59-4482-AADC-DE56321A1235}" type="presOf" srcId="{863FC430-8461-40B6-9036-BD9A6249FCDA}" destId="{48273378-BB74-45E3-A1AC-582BC970D6F4}" srcOrd="0" destOrd="0" presId="urn:microsoft.com/office/officeart/2005/8/layout/pyramid1"/>
-    <dgm:cxn modelId="{1B3A9EB4-23FF-42A4-AE8D-E6EF2D9277AF}" type="presOf" srcId="{2CDD0FC9-F446-43B1-B5FD-686E8E0522DA}" destId="{237A460B-4181-49B6-92B6-E8D1D0721968}" srcOrd="0" destOrd="0" presId="urn:microsoft.com/office/officeart/2005/8/layout/pyramid1"/>
-    <dgm:cxn modelId="{5D0AB88B-D33A-421A-935B-24A7941E5F38}" type="presOf" srcId="{863FC430-8461-40B6-9036-BD9A6249FCDA}" destId="{9D5EF99D-B6F8-4F87-9C2D-29F0F7B83EBA}" srcOrd="1" destOrd="0" presId="urn:microsoft.com/office/officeart/2005/8/layout/pyramid1"/>
+    <dgm:cxn modelId="{4FFB0AFF-0FEB-45DC-8760-7FE63F46274A}" type="presOf" srcId="{8A29EEAA-0696-487C-8B26-878EA5BC5F43}" destId="{6301DE8B-7AE4-4DED-BDF6-636659DDAAE4}" srcOrd="0" destOrd="0" presId="urn:microsoft.com/office/officeart/2005/8/layout/pyramid1"/>
+    <dgm:cxn modelId="{02AC1DA6-1F07-44ED-B7F5-AE651C056FA4}" type="presOf" srcId="{863FC430-8461-40B6-9036-BD9A6249FCDA}" destId="{9D5EF99D-B6F8-4F87-9C2D-29F0F7B83EBA}" srcOrd="1" destOrd="0" presId="urn:microsoft.com/office/officeart/2005/8/layout/pyramid1"/>
+    <dgm:cxn modelId="{E61EFF5B-4E6F-49F7-A7CF-A79B24088D1F}" type="presOf" srcId="{2CDD0FC9-F446-43B1-B5FD-686E8E0522DA}" destId="{237A460B-4181-49B6-92B6-E8D1D0721968}" srcOrd="0" destOrd="0" presId="urn:microsoft.com/office/officeart/2005/8/layout/pyramid1"/>
     <dgm:cxn modelId="{63ACDE5E-C917-4893-A9F7-68901FFFA15F}" srcId="{DBA0D445-B7FF-46EB-BB80-FE9AFF7315BF}" destId="{863FC430-8461-40B6-9036-BD9A6249FCDA}" srcOrd="1" destOrd="0" parTransId="{AF95E737-B4D8-4CC8-8A89-F7B1D3E33872}" sibTransId="{FF76B531-9B96-4860-8B2A-DCDD8C17A40A}"/>
-    <dgm:cxn modelId="{2B7C68F9-A801-47AA-AC1C-C482A9E62B47}" type="presOf" srcId="{8A29EEAA-0696-487C-8B26-878EA5BC5F43}" destId="{6301DE8B-7AE4-4DED-BDF6-636659DDAAE4}" srcOrd="0" destOrd="0" presId="urn:microsoft.com/office/officeart/2005/8/layout/pyramid1"/>
-    <dgm:cxn modelId="{07A6C36C-7B09-4979-8BFA-BEB7CF47A957}" type="presOf" srcId="{869552E5-AB86-47FA-AD21-7EFDF4C0F7EA}" destId="{D29BB239-6C38-4A3D-8C82-58930C0E0592}" srcOrd="1" destOrd="0" presId="urn:microsoft.com/office/officeart/2005/8/layout/pyramid1"/>
-    <dgm:cxn modelId="{BF092834-5021-46D3-9763-7527D0C84048}" type="presOf" srcId="{869552E5-AB86-47FA-AD21-7EFDF4C0F7EA}" destId="{51921212-6977-4790-A02E-D876C68E87D6}" srcOrd="0" destOrd="0" presId="urn:microsoft.com/office/officeart/2005/8/layout/pyramid1"/>
+    <dgm:cxn modelId="{1640D81F-B37F-43BD-BC62-77274C2500D8}" type="presOf" srcId="{2CDD0FC9-F446-43B1-B5FD-686E8E0522DA}" destId="{216CA897-A821-43D9-BF6F-DFBE1E416B7A}" srcOrd="1" destOrd="0" presId="urn:microsoft.com/office/officeart/2005/8/layout/pyramid1"/>
     <dgm:cxn modelId="{1E6E9C36-4A78-41D8-825C-9A5AC62E0FED}" srcId="{DBA0D445-B7FF-46EB-BB80-FE9AFF7315BF}" destId="{2CDD0FC9-F446-43B1-B5FD-686E8E0522DA}" srcOrd="2" destOrd="0" parTransId="{6858B1B1-0A3A-44CD-BB39-CEB42D1C1927}" sibTransId="{9FF60D1B-307C-4917-B1C7-CDC116F4D8F2}"/>
-    <dgm:cxn modelId="{F6980C30-BDCC-40E7-8136-FA0F26048FEA}" type="presOf" srcId="{8A29EEAA-0696-487C-8B26-878EA5BC5F43}" destId="{4530128F-35E4-41F8-BC0B-D735054E719E}" srcOrd="1" destOrd="0" presId="urn:microsoft.com/office/officeart/2005/8/layout/pyramid1"/>
+    <dgm:cxn modelId="{D759F577-0ECA-499E-906D-3D917C28A107}" type="presOf" srcId="{863FC430-8461-40B6-9036-BD9A6249FCDA}" destId="{48273378-BB74-45E3-A1AC-582BC970D6F4}" srcOrd="0" destOrd="0" presId="urn:microsoft.com/office/officeart/2005/8/layout/pyramid1"/>
+    <dgm:cxn modelId="{277B6DC3-8870-442F-B45E-0527903DD9EB}" type="presOf" srcId="{8A29EEAA-0696-487C-8B26-878EA5BC5F43}" destId="{4530128F-35E4-41F8-BC0B-D735054E719E}" srcOrd="1" destOrd="0" presId="urn:microsoft.com/office/officeart/2005/8/layout/pyramid1"/>
+    <dgm:cxn modelId="{AD811680-8F74-451D-9A4B-44D94545A4BF}" type="presOf" srcId="{869552E5-AB86-47FA-AD21-7EFDF4C0F7EA}" destId="{51921212-6977-4790-A02E-D876C68E87D6}" srcOrd="0" destOrd="0" presId="urn:microsoft.com/office/officeart/2005/8/layout/pyramid1"/>
+    <dgm:cxn modelId="{C9DF179D-7A8A-4DAF-9BC2-6A44E925983A}" type="presOf" srcId="{869552E5-AB86-47FA-AD21-7EFDF4C0F7EA}" destId="{D29BB239-6C38-4A3D-8C82-58930C0E0592}" srcOrd="1" destOrd="0" presId="urn:microsoft.com/office/officeart/2005/8/layout/pyramid1"/>
     <dgm:cxn modelId="{587E19A2-4555-4437-BC56-9C11CFB16A9D}" srcId="{DBA0D445-B7FF-46EB-BB80-FE9AFF7315BF}" destId="{8A29EEAA-0696-487C-8B26-878EA5BC5F43}" srcOrd="0" destOrd="0" parTransId="{4A8FCA53-8D00-4D01-8E77-B227D4891599}" sibTransId="{7C7423D0-9C98-4FC2-B7DB-F690B0A69779}"/>
-    <dgm:cxn modelId="{239D0D67-B51E-443F-A59A-65E91D5A0BC0}" type="presParOf" srcId="{B5B9BC8B-297E-4427-BDF8-44E5648E2D74}" destId="{72C5B2A4-2DBB-4A40-B4C6-AEB9F4B18D4B}" srcOrd="0" destOrd="0" presId="urn:microsoft.com/office/officeart/2005/8/layout/pyramid1"/>
-    <dgm:cxn modelId="{2B845979-13AE-4197-A6F4-ECB3FBA07D69}" type="presParOf" srcId="{72C5B2A4-2DBB-4A40-B4C6-AEB9F4B18D4B}" destId="{6301DE8B-7AE4-4DED-BDF6-636659DDAAE4}" srcOrd="0" destOrd="0" presId="urn:microsoft.com/office/officeart/2005/8/layout/pyramid1"/>
-    <dgm:cxn modelId="{49863D7D-C8BA-4A72-ABFE-57F74F796CCA}" type="presParOf" srcId="{72C5B2A4-2DBB-4A40-B4C6-AEB9F4B18D4B}" destId="{4530128F-35E4-41F8-BC0B-D735054E719E}" srcOrd="1" destOrd="0" presId="urn:microsoft.com/office/officeart/2005/8/layout/pyramid1"/>
-    <dgm:cxn modelId="{1A77FC34-CD73-48F2-B1DD-CA8117C29C2B}" type="presParOf" srcId="{B5B9BC8B-297E-4427-BDF8-44E5648E2D74}" destId="{6BE7B44C-6A41-4C1E-826D-6CCB6BC1CBAA}" srcOrd="1" destOrd="0" presId="urn:microsoft.com/office/officeart/2005/8/layout/pyramid1"/>
-    <dgm:cxn modelId="{A7AB580A-5049-487C-88A5-89948938EB5D}" type="presParOf" srcId="{6BE7B44C-6A41-4C1E-826D-6CCB6BC1CBAA}" destId="{48273378-BB74-45E3-A1AC-582BC970D6F4}" srcOrd="0" destOrd="0" presId="urn:microsoft.com/office/officeart/2005/8/layout/pyramid1"/>
-    <dgm:cxn modelId="{743CCD2F-DA96-4387-A138-64D65716B6C5}" type="presParOf" srcId="{6BE7B44C-6A41-4C1E-826D-6CCB6BC1CBAA}" destId="{9D5EF99D-B6F8-4F87-9C2D-29F0F7B83EBA}" srcOrd="1" destOrd="0" presId="urn:microsoft.com/office/officeart/2005/8/layout/pyramid1"/>
-    <dgm:cxn modelId="{41F9B08B-C3FD-40AF-81D6-EEA8604A551D}" type="presParOf" srcId="{B5B9BC8B-297E-4427-BDF8-44E5648E2D74}" destId="{DEE0EB82-CB89-4CEE-BC8B-9F4780660741}" srcOrd="2" destOrd="0" presId="urn:microsoft.com/office/officeart/2005/8/layout/pyramid1"/>
-    <dgm:cxn modelId="{E76BB12B-F4CE-460E-A1B4-310EF0435BDE}" type="presParOf" srcId="{DEE0EB82-CB89-4CEE-BC8B-9F4780660741}" destId="{237A460B-4181-49B6-92B6-E8D1D0721968}" srcOrd="0" destOrd="0" presId="urn:microsoft.com/office/officeart/2005/8/layout/pyramid1"/>
-    <dgm:cxn modelId="{B787210F-7744-45A6-8270-D569548A48B6}" type="presParOf" srcId="{DEE0EB82-CB89-4CEE-BC8B-9F4780660741}" destId="{216CA897-A821-43D9-BF6F-DFBE1E416B7A}" srcOrd="1" destOrd="0" presId="urn:microsoft.com/office/officeart/2005/8/layout/pyramid1"/>
-    <dgm:cxn modelId="{3B77AC74-D64B-4CB9-905F-9B267C92F558}" type="presParOf" srcId="{B5B9BC8B-297E-4427-BDF8-44E5648E2D74}" destId="{F141C307-5659-4005-A53C-2042DC652082}" srcOrd="3" destOrd="0" presId="urn:microsoft.com/office/officeart/2005/8/layout/pyramid1"/>
-    <dgm:cxn modelId="{06D8CD31-E57E-4669-BF8B-FB8D8C058C49}" type="presParOf" srcId="{F141C307-5659-4005-A53C-2042DC652082}" destId="{51921212-6977-4790-A02E-D876C68E87D6}" srcOrd="0" destOrd="0" presId="urn:microsoft.com/office/officeart/2005/8/layout/pyramid1"/>
-    <dgm:cxn modelId="{BACAF476-D284-44D5-91FB-17671B3407B1}" type="presParOf" srcId="{F141C307-5659-4005-A53C-2042DC652082}" destId="{D29BB239-6C38-4A3D-8C82-58930C0E0592}" srcOrd="1" destOrd="0" presId="urn:microsoft.com/office/officeart/2005/8/layout/pyramid1"/>
+    <dgm:cxn modelId="{68BE7025-CE12-4F5F-8A29-0602E2064A67}" type="presOf" srcId="{DBA0D445-B7FF-46EB-BB80-FE9AFF7315BF}" destId="{B5B9BC8B-297E-4427-BDF8-44E5648E2D74}" srcOrd="0" destOrd="0" presId="urn:microsoft.com/office/officeart/2005/8/layout/pyramid1"/>
+    <dgm:cxn modelId="{504CC462-7270-418E-A76C-BA02EF3688A8}" type="presParOf" srcId="{B5B9BC8B-297E-4427-BDF8-44E5648E2D74}" destId="{72C5B2A4-2DBB-4A40-B4C6-AEB9F4B18D4B}" srcOrd="0" destOrd="0" presId="urn:microsoft.com/office/officeart/2005/8/layout/pyramid1"/>
+    <dgm:cxn modelId="{7B02C521-CF03-498E-B9E9-91E7A141DA3C}" type="presParOf" srcId="{72C5B2A4-2DBB-4A40-B4C6-AEB9F4B18D4B}" destId="{6301DE8B-7AE4-4DED-BDF6-636659DDAAE4}" srcOrd="0" destOrd="0" presId="urn:microsoft.com/office/officeart/2005/8/layout/pyramid1"/>
+    <dgm:cxn modelId="{1E525251-0DE8-4CEB-9D8B-98057DBC2CF6}" type="presParOf" srcId="{72C5B2A4-2DBB-4A40-B4C6-AEB9F4B18D4B}" destId="{4530128F-35E4-41F8-BC0B-D735054E719E}" srcOrd="1" destOrd="0" presId="urn:microsoft.com/office/officeart/2005/8/layout/pyramid1"/>
+    <dgm:cxn modelId="{A5E71344-A277-4626-89D4-3D5A648FF1CE}" type="presParOf" srcId="{B5B9BC8B-297E-4427-BDF8-44E5648E2D74}" destId="{6BE7B44C-6A41-4C1E-826D-6CCB6BC1CBAA}" srcOrd="1" destOrd="0" presId="urn:microsoft.com/office/officeart/2005/8/layout/pyramid1"/>
+    <dgm:cxn modelId="{F8BDC457-417C-40B6-8B88-BF370378904F}" type="presParOf" srcId="{6BE7B44C-6A41-4C1E-826D-6CCB6BC1CBAA}" destId="{48273378-BB74-45E3-A1AC-582BC970D6F4}" srcOrd="0" destOrd="0" presId="urn:microsoft.com/office/officeart/2005/8/layout/pyramid1"/>
+    <dgm:cxn modelId="{DCC36D03-36B6-434A-8EF2-AF8997B368F6}" type="presParOf" srcId="{6BE7B44C-6A41-4C1E-826D-6CCB6BC1CBAA}" destId="{9D5EF99D-B6F8-4F87-9C2D-29F0F7B83EBA}" srcOrd="1" destOrd="0" presId="urn:microsoft.com/office/officeart/2005/8/layout/pyramid1"/>
+    <dgm:cxn modelId="{B31A3269-C6B9-4BCC-8CDE-4707426D782D}" type="presParOf" srcId="{B5B9BC8B-297E-4427-BDF8-44E5648E2D74}" destId="{DEE0EB82-CB89-4CEE-BC8B-9F4780660741}" srcOrd="2" destOrd="0" presId="urn:microsoft.com/office/officeart/2005/8/layout/pyramid1"/>
+    <dgm:cxn modelId="{8D6142FD-CC4E-4DF2-BC63-65BBC4A2E1DB}" type="presParOf" srcId="{DEE0EB82-CB89-4CEE-BC8B-9F4780660741}" destId="{237A460B-4181-49B6-92B6-E8D1D0721968}" srcOrd="0" destOrd="0" presId="urn:microsoft.com/office/officeart/2005/8/layout/pyramid1"/>
+    <dgm:cxn modelId="{0DEE8D33-B250-487D-A842-431B0B627995}" type="presParOf" srcId="{DEE0EB82-CB89-4CEE-BC8B-9F4780660741}" destId="{216CA897-A821-43D9-BF6F-DFBE1E416B7A}" srcOrd="1" destOrd="0" presId="urn:microsoft.com/office/officeart/2005/8/layout/pyramid1"/>
+    <dgm:cxn modelId="{184ACBD8-CD58-4F60-9672-52FA41A8DE63}" type="presParOf" srcId="{B5B9BC8B-297E-4427-BDF8-44E5648E2D74}" destId="{F141C307-5659-4005-A53C-2042DC652082}" srcOrd="3" destOrd="0" presId="urn:microsoft.com/office/officeart/2005/8/layout/pyramid1"/>
+    <dgm:cxn modelId="{5B68F0A7-2E92-42A2-AC7A-1095D6319C8F}" type="presParOf" srcId="{F141C307-5659-4005-A53C-2042DC652082}" destId="{51921212-6977-4790-A02E-D876C68E87D6}" srcOrd="0" destOrd="0" presId="urn:microsoft.com/office/officeart/2005/8/layout/pyramid1"/>
+    <dgm:cxn modelId="{43F37993-D6F2-4058-BD5F-DFE1B748B94A}" type="presParOf" srcId="{F141C307-5659-4005-A53C-2042DC652082}" destId="{D29BB239-6C38-4A3D-8C82-58930C0E0592}" srcOrd="1" destOrd="0" presId="urn:microsoft.com/office/officeart/2005/8/layout/pyramid1"/>
   </dgm:cxnLst>
   <dgm:bg/>
   <dgm:whole/>
@@ -10463,7 +10509,7 @@
 </file>
 
 <file path=customXml/itemProps1.xml><?xml version="1.0" encoding="utf-8"?>
-<ds:datastoreItem xmlns:ds="http://schemas.openxmlformats.org/officeDocument/2006/customXml" ds:itemID="{529D8FDC-2344-4825-9840-DC66A5F6E7A4}">
+<ds:datastoreItem xmlns:ds="http://schemas.openxmlformats.org/officeDocument/2006/customXml" ds:itemID="{AF18614C-A6F8-4D84-B0EA-82FEB309207E}">
   <ds:schemaRefs>
     <ds:schemaRef ds:uri="http://schemas.openxmlformats.org/officeDocument/2006/bibliography"/>
   </ds:schemaRefs>

</xml_diff>

<commit_message>
Added homeworks for SQA.
</commit_message>
<xml_diff>
--- a/QA/FundamentalTestProcessAndTestLevelsAndTypes/HW_Fundamental Test Process and Test Levels and Types.docx
+++ b/QA/FundamentalTestProcessAndTestLevelsAndTypes/HW_Fundamental Test Process and Test Levels and Types.docx
@@ -468,7 +468,13 @@
                                   <w:jc w:val="center"/>
                                 </w:pPr>
                                 <w:r>
-                                  <w:t>7. Metrics</w:t>
+                                  <w:t xml:space="preserve">7. </w:t>
+                                </w:r>
+                                <w:r>
+                                  <w:rPr>
+                                    <w:shd w:val="clear" w:color="auto" w:fill="FFFFFF"/>
+                                  </w:rPr>
+                                  <w:t>Intensity</w:t>
                                 </w:r>
                               </w:p>
                               <w:p>
@@ -478,8 +484,6 @@
                                     <w:lang w:val="bg-BG"/>
                                   </w:rPr>
                                 </w:pPr>
-                                <w:bookmarkStart w:id="0" w:name="_GoBack"/>
-                                <w:bookmarkEnd w:id="0"/>
                               </w:p>
                             </w:txbxContent>
                           </wps:txbx>
@@ -890,7 +894,13 @@
                             <w:jc w:val="center"/>
                           </w:pPr>
                           <w:r>
-                            <w:t>7. Metrics</w:t>
+                            <w:t xml:space="preserve">7. </w:t>
+                          </w:r>
+                          <w:r>
+                            <w:rPr>
+                              <w:shd w:val="clear" w:color="auto" w:fill="FFFFFF"/>
+                            </w:rPr>
+                            <w:t>Intensity</w:t>
                           </w:r>
                         </w:p>
                         <w:p>
@@ -900,8 +910,6 @@
                               <w:lang w:val="bg-BG"/>
                             </w:rPr>
                           </w:pPr>
-                          <w:bookmarkStart w:id="1" w:name="_GoBack"/>
-                          <w:bookmarkEnd w:id="1"/>
                         </w:p>
                       </w:txbxContent>
                     </v:textbox>
@@ -1153,6 +1161,8 @@
           <w:i/>
         </w:rPr>
       </w:pPr>
+      <w:bookmarkStart w:id="0" w:name="_GoBack"/>
+      <w:bookmarkEnd w:id="0"/>
       <w:r>
         <w:rPr>
           <w:rFonts w:ascii="Calibri" w:eastAsia="Times New Roman" w:hAnsi="Calibri" w:cs="Times New Roman"/>
@@ -1523,7 +1533,10 @@
               <w:cnfStyle w:val="000000100000" w:firstRow="0" w:lastRow="0" w:firstColumn="0" w:lastColumn="0" w:oddVBand="0" w:evenVBand="0" w:oddHBand="1" w:evenHBand="0" w:firstRowFirstColumn="0" w:firstRowLastColumn="0" w:lastRowFirstColumn="0" w:lastRowLastColumn="0"/>
             </w:pPr>
             <w:r>
-              <w:t>Component</w:t>
+              <w:t xml:space="preserve">Acceptance </w:t>
+            </w:r>
+            <w:r>
+              <w:t xml:space="preserve"> </w:t>
             </w:r>
           </w:p>
         </w:tc>
@@ -1568,7 +1581,7 @@
               <w:cnfStyle w:val="000000000000" w:firstRow="0" w:lastRow="0" w:firstColumn="0" w:lastColumn="0" w:oddVBand="0" w:evenVBand="0" w:oddHBand="0" w:evenHBand="0" w:firstRowFirstColumn="0" w:firstRowLastColumn="0" w:lastRowFirstColumn="0" w:lastRowLastColumn="0"/>
             </w:pPr>
             <w:r>
-              <w:t>Integration</w:t>
+              <w:t>System</w:t>
             </w:r>
           </w:p>
         </w:tc>
@@ -1614,7 +1627,10 @@
               <w:cnfStyle w:val="000000100000" w:firstRow="0" w:lastRow="0" w:firstColumn="0" w:lastColumn="0" w:oddVBand="0" w:evenVBand="0" w:oddHBand="1" w:evenHBand="0" w:firstRowFirstColumn="0" w:firstRowLastColumn="0" w:lastRowFirstColumn="0" w:lastRowLastColumn="0"/>
             </w:pPr>
             <w:r>
-              <w:t>System</w:t>
+              <w:t>Integration</w:t>
+            </w:r>
+            <w:r>
+              <w:t xml:space="preserve"> </w:t>
             </w:r>
           </w:p>
         </w:tc>
@@ -1659,7 +1675,7 @@
               <w:cnfStyle w:val="000000000000" w:firstRow="0" w:lastRow="0" w:firstColumn="0" w:lastColumn="0" w:oddVBand="0" w:evenVBand="0" w:oddHBand="0" w:evenHBand="0" w:firstRowFirstColumn="0" w:firstRowLastColumn="0" w:lastRowFirstColumn="0" w:lastRowLastColumn="0"/>
             </w:pPr>
             <w:r>
-              <w:t>Acceptance</w:t>
+              <w:t>Component</w:t>
             </w:r>
           </w:p>
         </w:tc>
@@ -2077,10 +2093,13 @@
             </w:pPr>
             <w:r>
               <w:rPr>
-                <w:sz w:val="24"/>
-                <w:szCs w:val="24"/>
+                <w:rFonts w:ascii="Segoe UI" w:hAnsi="Segoe UI" w:cs="Segoe UI"/>
+                <w:color w:val="000000"/>
+                <w:sz w:val="20"/>
+                <w:szCs w:val="20"/>
+                <w:shd w:val="clear" w:color="auto" w:fill="FFFFFF"/>
               </w:rPr>
-              <w:t xml:space="preserve">Risk-based </w:t>
+              <w:t>Regression</w:t>
             </w:r>
           </w:p>
         </w:tc>
@@ -2303,10 +2322,13 @@
             </w:pPr>
             <w:r>
               <w:rPr>
-                <w:sz w:val="24"/>
-                <w:szCs w:val="24"/>
+                <w:rFonts w:ascii="Segoe UI" w:hAnsi="Segoe UI" w:cs="Segoe UI"/>
+                <w:color w:val="000000"/>
+                <w:sz w:val="20"/>
+                <w:szCs w:val="20"/>
+                <w:shd w:val="clear" w:color="auto" w:fill="FFFFFF"/>
               </w:rPr>
-              <w:t>Regression</w:t>
+              <w:t>Maintenance</w:t>
             </w:r>
           </w:p>
         </w:tc>
@@ -2515,6 +2537,7 @@
                               <w:szCs w:val="16"/>
                             </w:rPr>
                           </w:pPr>
+                          <w:proofErr w:type="gramStart"/>
                           <w:r>
                             <w:rPr>
                               <w:rFonts w:ascii="Segoe UI Semibold" w:hAnsi="Segoe UI Semibold" w:cs="Segoe UI"/>
@@ -2522,7 +2545,17 @@
                               <w:sz w:val="16"/>
                               <w:szCs w:val="16"/>
                             </w:rPr>
-                            <w:t xml:space="preserve">w: </w:t>
+                            <w:t>w</w:t>
+                          </w:r>
+                          <w:proofErr w:type="gramEnd"/>
+                          <w:r>
+                            <w:rPr>
+                              <w:rFonts w:ascii="Segoe UI Semibold" w:hAnsi="Segoe UI Semibold" w:cs="Segoe UI"/>
+                              <w:color w:val="FFFFFF" w:themeColor="background1"/>
+                              <w:sz w:val="16"/>
+                              <w:szCs w:val="16"/>
+                            </w:rPr>
+                            <w:t xml:space="preserve">: </w:t>
                           </w:r>
                           <w:hyperlink r:id="rId1" w:history="1">
                             <w:r>
@@ -2553,7 +2586,27 @@
                               <w:sz w:val="16"/>
                               <w:szCs w:val="16"/>
                             </w:rPr>
-                            <w:t>31 Alexander Malinov Blvd.</w:t>
+                            <w:t xml:space="preserve">31 Alexander </w:t>
+                          </w:r>
+                          <w:proofErr w:type="spellStart"/>
+                          <w:r>
+                            <w:rPr>
+                              <w:rFonts w:ascii="Segoe UI Semibold" w:hAnsi="Segoe UI Semibold" w:cs="Segoe UI"/>
+                              <w:color w:val="FFFFFF" w:themeColor="background1"/>
+                              <w:sz w:val="16"/>
+                              <w:szCs w:val="16"/>
+                            </w:rPr>
+                            <w:t>Malinov</w:t>
+                          </w:r>
+                          <w:proofErr w:type="spellEnd"/>
+                          <w:r>
+                            <w:rPr>
+                              <w:rFonts w:ascii="Segoe UI Semibold" w:hAnsi="Segoe UI Semibold" w:cs="Segoe UI"/>
+                              <w:color w:val="FFFFFF" w:themeColor="background1"/>
+                              <w:sz w:val="16"/>
+                              <w:szCs w:val="16"/>
+                            </w:rPr>
+                            <w:t xml:space="preserve"> Blvd.</w:t>
                           </w:r>
                           <w:r>
                             <w:rPr>
@@ -2791,6 +2844,7 @@
                         <w:szCs w:val="16"/>
                       </w:rPr>
                     </w:pPr>
+                    <w:proofErr w:type="gramStart"/>
                     <w:r>
                       <w:rPr>
                         <w:rFonts w:ascii="Segoe UI Semibold" w:hAnsi="Segoe UI Semibold" w:cs="Segoe UI"/>
@@ -2798,7 +2852,17 @@
                         <w:sz w:val="16"/>
                         <w:szCs w:val="16"/>
                       </w:rPr>
-                      <w:t xml:space="preserve">w: </w:t>
+                      <w:t>w</w:t>
+                    </w:r>
+                    <w:proofErr w:type="gramEnd"/>
+                    <w:r>
+                      <w:rPr>
+                        <w:rFonts w:ascii="Segoe UI Semibold" w:hAnsi="Segoe UI Semibold" w:cs="Segoe UI"/>
+                        <w:color w:val="FFFFFF" w:themeColor="background1"/>
+                        <w:sz w:val="16"/>
+                        <w:szCs w:val="16"/>
+                      </w:rPr>
+                      <w:t xml:space="preserve">: </w:t>
                     </w:r>
                     <w:hyperlink r:id="rId2" w:history="1">
                       <w:r>
@@ -2829,7 +2893,27 @@
                         <w:sz w:val="16"/>
                         <w:szCs w:val="16"/>
                       </w:rPr>
-                      <w:t>31 Alexander Malinov Blvd.</w:t>
+                      <w:t xml:space="preserve">31 Alexander </w:t>
+                    </w:r>
+                    <w:proofErr w:type="spellStart"/>
+                    <w:r>
+                      <w:rPr>
+                        <w:rFonts w:ascii="Segoe UI Semibold" w:hAnsi="Segoe UI Semibold" w:cs="Segoe UI"/>
+                        <w:color w:val="FFFFFF" w:themeColor="background1"/>
+                        <w:sz w:val="16"/>
+                        <w:szCs w:val="16"/>
+                      </w:rPr>
+                      <w:t>Malinov</w:t>
+                    </w:r>
+                    <w:proofErr w:type="spellEnd"/>
+                    <w:r>
+                      <w:rPr>
+                        <w:rFonts w:ascii="Segoe UI Semibold" w:hAnsi="Segoe UI Semibold" w:cs="Segoe UI"/>
+                        <w:color w:val="FFFFFF" w:themeColor="background1"/>
+                        <w:sz w:val="16"/>
+                        <w:szCs w:val="16"/>
+                      </w:rPr>
+                      <w:t xml:space="preserve"> Blvd.</w:t>
                     </w:r>
                     <w:r>
                       <w:rPr>
@@ -3313,6 +3397,7 @@
                               <w:szCs w:val="16"/>
                             </w:rPr>
                           </w:pPr>
+                          <w:proofErr w:type="gramStart"/>
                           <w:r>
                             <w:rPr>
                               <w:rFonts w:ascii="Segoe UI Semibold" w:hAnsi="Segoe UI Semibold" w:cs="Segoe UI"/>
@@ -3320,7 +3405,17 @@
                               <w:sz w:val="16"/>
                               <w:szCs w:val="16"/>
                             </w:rPr>
-                            <w:t xml:space="preserve">w: </w:t>
+                            <w:t>w</w:t>
+                          </w:r>
+                          <w:proofErr w:type="gramEnd"/>
+                          <w:r>
+                            <w:rPr>
+                              <w:rFonts w:ascii="Segoe UI Semibold" w:hAnsi="Segoe UI Semibold" w:cs="Segoe UI"/>
+                              <w:color w:val="FFFFFF" w:themeColor="background1"/>
+                              <w:sz w:val="16"/>
+                              <w:szCs w:val="16"/>
+                            </w:rPr>
+                            <w:t xml:space="preserve">: </w:t>
                           </w:r>
                           <w:hyperlink r:id="rId1" w:history="1">
                             <w:r>
@@ -3351,7 +3446,27 @@
                               <w:sz w:val="16"/>
                               <w:szCs w:val="16"/>
                             </w:rPr>
-                            <w:t>31 Alexander Malinov Blvd.</w:t>
+                            <w:t xml:space="preserve">31 Alexander </w:t>
+                          </w:r>
+                          <w:proofErr w:type="spellStart"/>
+                          <w:r>
+                            <w:rPr>
+                              <w:rFonts w:ascii="Segoe UI Semibold" w:hAnsi="Segoe UI Semibold" w:cs="Segoe UI"/>
+                              <w:color w:val="FFFFFF" w:themeColor="background1"/>
+                              <w:sz w:val="16"/>
+                              <w:szCs w:val="16"/>
+                            </w:rPr>
+                            <w:t>Malinov</w:t>
+                          </w:r>
+                          <w:proofErr w:type="spellEnd"/>
+                          <w:r>
+                            <w:rPr>
+                              <w:rFonts w:ascii="Segoe UI Semibold" w:hAnsi="Segoe UI Semibold" w:cs="Segoe UI"/>
+                              <w:color w:val="FFFFFF" w:themeColor="background1"/>
+                              <w:sz w:val="16"/>
+                              <w:szCs w:val="16"/>
+                            </w:rPr>
+                            <w:t xml:space="preserve"> Blvd.</w:t>
                           </w:r>
                           <w:r>
                             <w:rPr>
@@ -3589,6 +3704,7 @@
                         <w:szCs w:val="16"/>
                       </w:rPr>
                     </w:pPr>
+                    <w:proofErr w:type="gramStart"/>
                     <w:r>
                       <w:rPr>
                         <w:rFonts w:ascii="Segoe UI Semibold" w:hAnsi="Segoe UI Semibold" w:cs="Segoe UI"/>
@@ -3596,7 +3712,17 @@
                         <w:sz w:val="16"/>
                         <w:szCs w:val="16"/>
                       </w:rPr>
-                      <w:t xml:space="preserve">w: </w:t>
+                      <w:t>w</w:t>
+                    </w:r>
+                    <w:proofErr w:type="gramEnd"/>
+                    <w:r>
+                      <w:rPr>
+                        <w:rFonts w:ascii="Segoe UI Semibold" w:hAnsi="Segoe UI Semibold" w:cs="Segoe UI"/>
+                        <w:color w:val="FFFFFF" w:themeColor="background1"/>
+                        <w:sz w:val="16"/>
+                        <w:szCs w:val="16"/>
+                      </w:rPr>
+                      <w:t xml:space="preserve">: </w:t>
                     </w:r>
                     <w:hyperlink r:id="rId2" w:history="1">
                       <w:r>
@@ -3627,7 +3753,27 @@
                         <w:sz w:val="16"/>
                         <w:szCs w:val="16"/>
                       </w:rPr>
-                      <w:t>31 Alexander Malinov Blvd.</w:t>
+                      <w:t xml:space="preserve">31 Alexander </w:t>
+                    </w:r>
+                    <w:proofErr w:type="spellStart"/>
+                    <w:r>
+                      <w:rPr>
+                        <w:rFonts w:ascii="Segoe UI Semibold" w:hAnsi="Segoe UI Semibold" w:cs="Segoe UI"/>
+                        <w:color w:val="FFFFFF" w:themeColor="background1"/>
+                        <w:sz w:val="16"/>
+                        <w:szCs w:val="16"/>
+                      </w:rPr>
+                      <w:t>Malinov</w:t>
+                    </w:r>
+                    <w:proofErr w:type="spellEnd"/>
+                    <w:r>
+                      <w:rPr>
+                        <w:rFonts w:ascii="Segoe UI Semibold" w:hAnsi="Segoe UI Semibold" w:cs="Segoe UI"/>
+                        <w:color w:val="FFFFFF" w:themeColor="background1"/>
+                        <w:sz w:val="16"/>
+                        <w:szCs w:val="16"/>
+                      </w:rPr>
+                      <w:t xml:space="preserve"> Blvd.</w:t>
                     </w:r>
                     <w:r>
                       <w:rPr>
@@ -8590,30 +8736,30 @@
   </dgm:ptLst>
   <dgm:cxnLst>
     <dgm:cxn modelId="{7EE850F2-44C0-4220-ADDC-182BB9B40D36}" srcId="{DBA0D445-B7FF-46EB-BB80-FE9AFF7315BF}" destId="{869552E5-AB86-47FA-AD21-7EFDF4C0F7EA}" srcOrd="3" destOrd="0" parTransId="{9007B6BF-443A-4B98-A15E-83956F8C2BEC}" sibTransId="{C5B60AEC-1DE1-4529-86B6-AE3FEB6A448C}"/>
-    <dgm:cxn modelId="{4FFB0AFF-0FEB-45DC-8760-7FE63F46274A}" type="presOf" srcId="{8A29EEAA-0696-487C-8B26-878EA5BC5F43}" destId="{6301DE8B-7AE4-4DED-BDF6-636659DDAAE4}" srcOrd="0" destOrd="0" presId="urn:microsoft.com/office/officeart/2005/8/layout/pyramid1"/>
-    <dgm:cxn modelId="{02AC1DA6-1F07-44ED-B7F5-AE651C056FA4}" type="presOf" srcId="{863FC430-8461-40B6-9036-BD9A6249FCDA}" destId="{9D5EF99D-B6F8-4F87-9C2D-29F0F7B83EBA}" srcOrd="1" destOrd="0" presId="urn:microsoft.com/office/officeart/2005/8/layout/pyramid1"/>
-    <dgm:cxn modelId="{E61EFF5B-4E6F-49F7-A7CF-A79B24088D1F}" type="presOf" srcId="{2CDD0FC9-F446-43B1-B5FD-686E8E0522DA}" destId="{237A460B-4181-49B6-92B6-E8D1D0721968}" srcOrd="0" destOrd="0" presId="urn:microsoft.com/office/officeart/2005/8/layout/pyramid1"/>
+    <dgm:cxn modelId="{C6DF2D38-B662-4D5F-871C-C8905465ADA1}" type="presOf" srcId="{2CDD0FC9-F446-43B1-B5FD-686E8E0522DA}" destId="{237A460B-4181-49B6-92B6-E8D1D0721968}" srcOrd="0" destOrd="0" presId="urn:microsoft.com/office/officeart/2005/8/layout/pyramid1"/>
+    <dgm:cxn modelId="{46E9851D-9EA4-4801-A733-31F5B797CA7B}" type="presOf" srcId="{8A29EEAA-0696-487C-8B26-878EA5BC5F43}" destId="{6301DE8B-7AE4-4DED-BDF6-636659DDAAE4}" srcOrd="0" destOrd="0" presId="urn:microsoft.com/office/officeart/2005/8/layout/pyramid1"/>
+    <dgm:cxn modelId="{AAC3765C-4074-4D22-B826-90A0868F74F1}" type="presOf" srcId="{2CDD0FC9-F446-43B1-B5FD-686E8E0522DA}" destId="{216CA897-A821-43D9-BF6F-DFBE1E416B7A}" srcOrd="1" destOrd="0" presId="urn:microsoft.com/office/officeart/2005/8/layout/pyramid1"/>
     <dgm:cxn modelId="{63ACDE5E-C917-4893-A9F7-68901FFFA15F}" srcId="{DBA0D445-B7FF-46EB-BB80-FE9AFF7315BF}" destId="{863FC430-8461-40B6-9036-BD9A6249FCDA}" srcOrd="1" destOrd="0" parTransId="{AF95E737-B4D8-4CC8-8A89-F7B1D3E33872}" sibTransId="{FF76B531-9B96-4860-8B2A-DCDD8C17A40A}"/>
-    <dgm:cxn modelId="{1640D81F-B37F-43BD-BC62-77274C2500D8}" type="presOf" srcId="{2CDD0FC9-F446-43B1-B5FD-686E8E0522DA}" destId="{216CA897-A821-43D9-BF6F-DFBE1E416B7A}" srcOrd="1" destOrd="0" presId="urn:microsoft.com/office/officeart/2005/8/layout/pyramid1"/>
+    <dgm:cxn modelId="{54EC2B5C-81E9-4B1B-A79C-135AF034DB00}" type="presOf" srcId="{863FC430-8461-40B6-9036-BD9A6249FCDA}" destId="{9D5EF99D-B6F8-4F87-9C2D-29F0F7B83EBA}" srcOrd="1" destOrd="0" presId="urn:microsoft.com/office/officeart/2005/8/layout/pyramid1"/>
+    <dgm:cxn modelId="{DA2509AF-8552-4C2F-A6F8-E80EE412056A}" type="presOf" srcId="{8A29EEAA-0696-487C-8B26-878EA5BC5F43}" destId="{4530128F-35E4-41F8-BC0B-D735054E719E}" srcOrd="1" destOrd="0" presId="urn:microsoft.com/office/officeart/2005/8/layout/pyramid1"/>
     <dgm:cxn modelId="{1E6E9C36-4A78-41D8-825C-9A5AC62E0FED}" srcId="{DBA0D445-B7FF-46EB-BB80-FE9AFF7315BF}" destId="{2CDD0FC9-F446-43B1-B5FD-686E8E0522DA}" srcOrd="2" destOrd="0" parTransId="{6858B1B1-0A3A-44CD-BB39-CEB42D1C1927}" sibTransId="{9FF60D1B-307C-4917-B1C7-CDC116F4D8F2}"/>
-    <dgm:cxn modelId="{D759F577-0ECA-499E-906D-3D917C28A107}" type="presOf" srcId="{863FC430-8461-40B6-9036-BD9A6249FCDA}" destId="{48273378-BB74-45E3-A1AC-582BC970D6F4}" srcOrd="0" destOrd="0" presId="urn:microsoft.com/office/officeart/2005/8/layout/pyramid1"/>
-    <dgm:cxn modelId="{277B6DC3-8870-442F-B45E-0527903DD9EB}" type="presOf" srcId="{8A29EEAA-0696-487C-8B26-878EA5BC5F43}" destId="{4530128F-35E4-41F8-BC0B-D735054E719E}" srcOrd="1" destOrd="0" presId="urn:microsoft.com/office/officeart/2005/8/layout/pyramid1"/>
-    <dgm:cxn modelId="{AD811680-8F74-451D-9A4B-44D94545A4BF}" type="presOf" srcId="{869552E5-AB86-47FA-AD21-7EFDF4C0F7EA}" destId="{51921212-6977-4790-A02E-D876C68E87D6}" srcOrd="0" destOrd="0" presId="urn:microsoft.com/office/officeart/2005/8/layout/pyramid1"/>
-    <dgm:cxn modelId="{C9DF179D-7A8A-4DAF-9BC2-6A44E925983A}" type="presOf" srcId="{869552E5-AB86-47FA-AD21-7EFDF4C0F7EA}" destId="{D29BB239-6C38-4A3D-8C82-58930C0E0592}" srcOrd="1" destOrd="0" presId="urn:microsoft.com/office/officeart/2005/8/layout/pyramid1"/>
+    <dgm:cxn modelId="{47E2F40D-298D-4378-82E8-1C8CEE1D3B6C}" type="presOf" srcId="{DBA0D445-B7FF-46EB-BB80-FE9AFF7315BF}" destId="{B5B9BC8B-297E-4427-BDF8-44E5648E2D74}" srcOrd="0" destOrd="0" presId="urn:microsoft.com/office/officeart/2005/8/layout/pyramid1"/>
+    <dgm:cxn modelId="{5A748831-A229-4128-AA97-0BBCB7CEF38A}" type="presOf" srcId="{863FC430-8461-40B6-9036-BD9A6249FCDA}" destId="{48273378-BB74-45E3-A1AC-582BC970D6F4}" srcOrd="0" destOrd="0" presId="urn:microsoft.com/office/officeart/2005/8/layout/pyramid1"/>
+    <dgm:cxn modelId="{9DBDA487-D61D-4D85-B58B-211CB24152BF}" type="presOf" srcId="{869552E5-AB86-47FA-AD21-7EFDF4C0F7EA}" destId="{D29BB239-6C38-4A3D-8C82-58930C0E0592}" srcOrd="1" destOrd="0" presId="urn:microsoft.com/office/officeart/2005/8/layout/pyramid1"/>
+    <dgm:cxn modelId="{AC709A48-6D55-4944-85CA-3BC268700999}" type="presOf" srcId="{869552E5-AB86-47FA-AD21-7EFDF4C0F7EA}" destId="{51921212-6977-4790-A02E-D876C68E87D6}" srcOrd="0" destOrd="0" presId="urn:microsoft.com/office/officeart/2005/8/layout/pyramid1"/>
     <dgm:cxn modelId="{587E19A2-4555-4437-BC56-9C11CFB16A9D}" srcId="{DBA0D445-B7FF-46EB-BB80-FE9AFF7315BF}" destId="{8A29EEAA-0696-487C-8B26-878EA5BC5F43}" srcOrd="0" destOrd="0" parTransId="{4A8FCA53-8D00-4D01-8E77-B227D4891599}" sibTransId="{7C7423D0-9C98-4FC2-B7DB-F690B0A69779}"/>
-    <dgm:cxn modelId="{68BE7025-CE12-4F5F-8A29-0602E2064A67}" type="presOf" srcId="{DBA0D445-B7FF-46EB-BB80-FE9AFF7315BF}" destId="{B5B9BC8B-297E-4427-BDF8-44E5648E2D74}" srcOrd="0" destOrd="0" presId="urn:microsoft.com/office/officeart/2005/8/layout/pyramid1"/>
-    <dgm:cxn modelId="{504CC462-7270-418E-A76C-BA02EF3688A8}" type="presParOf" srcId="{B5B9BC8B-297E-4427-BDF8-44E5648E2D74}" destId="{72C5B2A4-2DBB-4A40-B4C6-AEB9F4B18D4B}" srcOrd="0" destOrd="0" presId="urn:microsoft.com/office/officeart/2005/8/layout/pyramid1"/>
-    <dgm:cxn modelId="{7B02C521-CF03-498E-B9E9-91E7A141DA3C}" type="presParOf" srcId="{72C5B2A4-2DBB-4A40-B4C6-AEB9F4B18D4B}" destId="{6301DE8B-7AE4-4DED-BDF6-636659DDAAE4}" srcOrd="0" destOrd="0" presId="urn:microsoft.com/office/officeart/2005/8/layout/pyramid1"/>
-    <dgm:cxn modelId="{1E525251-0DE8-4CEB-9D8B-98057DBC2CF6}" type="presParOf" srcId="{72C5B2A4-2DBB-4A40-B4C6-AEB9F4B18D4B}" destId="{4530128F-35E4-41F8-BC0B-D735054E719E}" srcOrd="1" destOrd="0" presId="urn:microsoft.com/office/officeart/2005/8/layout/pyramid1"/>
-    <dgm:cxn modelId="{A5E71344-A277-4626-89D4-3D5A648FF1CE}" type="presParOf" srcId="{B5B9BC8B-297E-4427-BDF8-44E5648E2D74}" destId="{6BE7B44C-6A41-4C1E-826D-6CCB6BC1CBAA}" srcOrd="1" destOrd="0" presId="urn:microsoft.com/office/officeart/2005/8/layout/pyramid1"/>
-    <dgm:cxn modelId="{F8BDC457-417C-40B6-8B88-BF370378904F}" type="presParOf" srcId="{6BE7B44C-6A41-4C1E-826D-6CCB6BC1CBAA}" destId="{48273378-BB74-45E3-A1AC-582BC970D6F4}" srcOrd="0" destOrd="0" presId="urn:microsoft.com/office/officeart/2005/8/layout/pyramid1"/>
-    <dgm:cxn modelId="{DCC36D03-36B6-434A-8EF2-AF8997B368F6}" type="presParOf" srcId="{6BE7B44C-6A41-4C1E-826D-6CCB6BC1CBAA}" destId="{9D5EF99D-B6F8-4F87-9C2D-29F0F7B83EBA}" srcOrd="1" destOrd="0" presId="urn:microsoft.com/office/officeart/2005/8/layout/pyramid1"/>
-    <dgm:cxn modelId="{B31A3269-C6B9-4BCC-8CDE-4707426D782D}" type="presParOf" srcId="{B5B9BC8B-297E-4427-BDF8-44E5648E2D74}" destId="{DEE0EB82-CB89-4CEE-BC8B-9F4780660741}" srcOrd="2" destOrd="0" presId="urn:microsoft.com/office/officeart/2005/8/layout/pyramid1"/>
-    <dgm:cxn modelId="{8D6142FD-CC4E-4DF2-BC63-65BBC4A2E1DB}" type="presParOf" srcId="{DEE0EB82-CB89-4CEE-BC8B-9F4780660741}" destId="{237A460B-4181-49B6-92B6-E8D1D0721968}" srcOrd="0" destOrd="0" presId="urn:microsoft.com/office/officeart/2005/8/layout/pyramid1"/>
-    <dgm:cxn modelId="{0DEE8D33-B250-487D-A842-431B0B627995}" type="presParOf" srcId="{DEE0EB82-CB89-4CEE-BC8B-9F4780660741}" destId="{216CA897-A821-43D9-BF6F-DFBE1E416B7A}" srcOrd="1" destOrd="0" presId="urn:microsoft.com/office/officeart/2005/8/layout/pyramid1"/>
-    <dgm:cxn modelId="{184ACBD8-CD58-4F60-9672-52FA41A8DE63}" type="presParOf" srcId="{B5B9BC8B-297E-4427-BDF8-44E5648E2D74}" destId="{F141C307-5659-4005-A53C-2042DC652082}" srcOrd="3" destOrd="0" presId="urn:microsoft.com/office/officeart/2005/8/layout/pyramid1"/>
-    <dgm:cxn modelId="{5B68F0A7-2E92-42A2-AC7A-1095D6319C8F}" type="presParOf" srcId="{F141C307-5659-4005-A53C-2042DC652082}" destId="{51921212-6977-4790-A02E-D876C68E87D6}" srcOrd="0" destOrd="0" presId="urn:microsoft.com/office/officeart/2005/8/layout/pyramid1"/>
-    <dgm:cxn modelId="{43F37993-D6F2-4058-BD5F-DFE1B748B94A}" type="presParOf" srcId="{F141C307-5659-4005-A53C-2042DC652082}" destId="{D29BB239-6C38-4A3D-8C82-58930C0E0592}" srcOrd="1" destOrd="0" presId="urn:microsoft.com/office/officeart/2005/8/layout/pyramid1"/>
+    <dgm:cxn modelId="{32BDEBF1-4749-4C07-90F5-997C8D501853}" type="presParOf" srcId="{B5B9BC8B-297E-4427-BDF8-44E5648E2D74}" destId="{72C5B2A4-2DBB-4A40-B4C6-AEB9F4B18D4B}" srcOrd="0" destOrd="0" presId="urn:microsoft.com/office/officeart/2005/8/layout/pyramid1"/>
+    <dgm:cxn modelId="{55C9572A-A6CA-4ABE-84DC-E7CA642FB0AF}" type="presParOf" srcId="{72C5B2A4-2DBB-4A40-B4C6-AEB9F4B18D4B}" destId="{6301DE8B-7AE4-4DED-BDF6-636659DDAAE4}" srcOrd="0" destOrd="0" presId="urn:microsoft.com/office/officeart/2005/8/layout/pyramid1"/>
+    <dgm:cxn modelId="{AA719AA8-33BF-4FAA-947D-6079D461876D}" type="presParOf" srcId="{72C5B2A4-2DBB-4A40-B4C6-AEB9F4B18D4B}" destId="{4530128F-35E4-41F8-BC0B-D735054E719E}" srcOrd="1" destOrd="0" presId="urn:microsoft.com/office/officeart/2005/8/layout/pyramid1"/>
+    <dgm:cxn modelId="{D843CFFE-5A2B-468B-8583-19A48402207E}" type="presParOf" srcId="{B5B9BC8B-297E-4427-BDF8-44E5648E2D74}" destId="{6BE7B44C-6A41-4C1E-826D-6CCB6BC1CBAA}" srcOrd="1" destOrd="0" presId="urn:microsoft.com/office/officeart/2005/8/layout/pyramid1"/>
+    <dgm:cxn modelId="{51C58DDB-5DD0-47C5-B347-6885D46E291A}" type="presParOf" srcId="{6BE7B44C-6A41-4C1E-826D-6CCB6BC1CBAA}" destId="{48273378-BB74-45E3-A1AC-582BC970D6F4}" srcOrd="0" destOrd="0" presId="urn:microsoft.com/office/officeart/2005/8/layout/pyramid1"/>
+    <dgm:cxn modelId="{68C58C56-FEB5-478B-B99B-8320CC81045E}" type="presParOf" srcId="{6BE7B44C-6A41-4C1E-826D-6CCB6BC1CBAA}" destId="{9D5EF99D-B6F8-4F87-9C2D-29F0F7B83EBA}" srcOrd="1" destOrd="0" presId="urn:microsoft.com/office/officeart/2005/8/layout/pyramid1"/>
+    <dgm:cxn modelId="{13942C77-B6B2-4CF6-AF3C-889AD55E412C}" type="presParOf" srcId="{B5B9BC8B-297E-4427-BDF8-44E5648E2D74}" destId="{DEE0EB82-CB89-4CEE-BC8B-9F4780660741}" srcOrd="2" destOrd="0" presId="urn:microsoft.com/office/officeart/2005/8/layout/pyramid1"/>
+    <dgm:cxn modelId="{044ABF1F-F412-4C0F-86F3-5897A677CD31}" type="presParOf" srcId="{DEE0EB82-CB89-4CEE-BC8B-9F4780660741}" destId="{237A460B-4181-49B6-92B6-E8D1D0721968}" srcOrd="0" destOrd="0" presId="urn:microsoft.com/office/officeart/2005/8/layout/pyramid1"/>
+    <dgm:cxn modelId="{90BF8773-24B2-4FFF-A1D4-76EC9575679E}" type="presParOf" srcId="{DEE0EB82-CB89-4CEE-BC8B-9F4780660741}" destId="{216CA897-A821-43D9-BF6F-DFBE1E416B7A}" srcOrd="1" destOrd="0" presId="urn:microsoft.com/office/officeart/2005/8/layout/pyramid1"/>
+    <dgm:cxn modelId="{1E18A1A1-C12D-4348-8250-EA9C91F456E8}" type="presParOf" srcId="{B5B9BC8B-297E-4427-BDF8-44E5648E2D74}" destId="{F141C307-5659-4005-A53C-2042DC652082}" srcOrd="3" destOrd="0" presId="urn:microsoft.com/office/officeart/2005/8/layout/pyramid1"/>
+    <dgm:cxn modelId="{1FB18069-E4FC-4C8F-A152-4C894ABE3F4E}" type="presParOf" srcId="{F141C307-5659-4005-A53C-2042DC652082}" destId="{51921212-6977-4790-A02E-D876C68E87D6}" srcOrd="0" destOrd="0" presId="urn:microsoft.com/office/officeart/2005/8/layout/pyramid1"/>
+    <dgm:cxn modelId="{DE176B7C-D63D-409B-859B-013626C0825C}" type="presParOf" srcId="{F141C307-5659-4005-A53C-2042DC652082}" destId="{D29BB239-6C38-4A3D-8C82-58930C0E0592}" srcOrd="1" destOrd="0" presId="urn:microsoft.com/office/officeart/2005/8/layout/pyramid1"/>
   </dgm:cxnLst>
   <dgm:bg/>
   <dgm:whole/>
@@ -10509,7 +10655,7 @@
 </file>
 
 <file path=customXml/itemProps1.xml><?xml version="1.0" encoding="utf-8"?>
-<ds:datastoreItem xmlns:ds="http://schemas.openxmlformats.org/officeDocument/2006/customXml" ds:itemID="{AF18614C-A6F8-4D84-B0EA-82FEB309207E}">
+<ds:datastoreItem xmlns:ds="http://schemas.openxmlformats.org/officeDocument/2006/customXml" ds:itemID="{58C82399-8D97-43E5-8D94-633B1EFCE61E}">
   <ds:schemaRefs>
     <ds:schemaRef ds:uri="http://schemas.openxmlformats.org/officeDocument/2006/bibliography"/>
   </ds:schemaRefs>

</xml_diff>